<commit_message>
updated pdf and doc apps
</commit_message>
<xml_diff>
--- a/assets/OP Application for Summer 2017.docx
+++ b/assets/OP Application for Summer 2017.docx
@@ -653,7 +653,7 @@
           <w:szCs w:val="28"/>
           <w:u w:color="222222"/>
         </w:rPr>
-        <w:t>Early bird application deadline is April 15</w:t>
+        <w:t xml:space="preserve">Final application deadline is </w:t>
       </w:r>
       <w:r>
         <w:rPr>
@@ -663,10 +663,11 @@
           <w:sz w:val="28"/>
           <w:szCs w:val="28"/>
           <w:u w:color="222222"/>
-          <w:vertAlign w:val="superscript"/>
-        </w:rPr>
-        <w:t>th</w:t>
-      </w:r>
+        </w:rPr>
+        <w:t>June 1</w:t>
+      </w:r>
+      <w:bookmarkStart w:id="0" w:name="_GoBack"/>
+      <w:bookmarkEnd w:id="0"/>
       <w:r>
         <w:rPr>
           <w:rFonts w:ascii="Lato Regular"/>
@@ -676,27 +677,7 @@
           <w:szCs w:val="28"/>
           <w:u w:color="222222"/>
         </w:rPr>
-        <w:t>.</w:t>
-      </w:r>
-      <w:r>
-        <w:rPr>
-          <w:rFonts w:ascii="Lato Regular"/>
-          <w:b/>
-          <w:color w:val="222222"/>
-          <w:u w:color="222222"/>
-        </w:rPr>
-        <w:t xml:space="preserve">  </w:t>
-      </w:r>
-      <w:r>
-        <w:rPr>
-          <w:rFonts w:ascii="Lato Regular"/>
-          <w:b/>
-          <w:color w:val="222222"/>
-          <w:sz w:val="28"/>
-          <w:szCs w:val="28"/>
-          <w:u w:color="222222"/>
-        </w:rPr>
-        <w:t>Final application deadline is May 25</w:t>
+        <w:t>5</w:t>
       </w:r>
       <w:r>
         <w:rPr>
@@ -881,8 +862,6 @@
         </w:rPr>
         <w:t xml:space="preserve">.  </w:t>
       </w:r>
-      <w:bookmarkStart w:id="0" w:name="_GoBack"/>
-      <w:bookmarkEnd w:id="0"/>
     </w:p>
     <w:p>
       <w:pPr>
@@ -6680,7 +6659,7 @@
         <w:rFonts w:ascii="Lato Regular"/>
         <w:noProof/>
       </w:rPr>
-      <w:t>1</w:t>
+      <w:t>2</w:t>
     </w:r>
     <w:r>
       <w:rPr>
@@ -6763,7 +6742,7 @@
         <w:rFonts w:ascii="Lato Regular" w:eastAsia="Lato Regular" w:hAnsi="Lato Regular" w:cs="Lato Regular"/>
         <w:noProof/>
       </w:rPr>
-      <w:t>6</w:t>
+      <w:t>8</w:t>
     </w:r>
     <w:r>
       <w:rPr>

</xml_diff>